<commit_message>
Comenzado con el modelo de datos
</commit_message>
<xml_diff>
--- a/Evaluacion/Evaluacion12321.docx
+++ b/Evaluacion/Evaluacion12321.docx
@@ -821,17 +821,17 @@
         </w:rPr>
         <w:t xml:space="preserve">Copia, Pegar y acceder a la siguiente dirección en el navegador web abierto: </w:t>
       </w:r>
-      <w:hyperlink r:id="rId7" w:history="1">
-        <w:r>
-          <w:rPr>
-            <w:rStyle w:val="Hipervnculo"/>
-            <w:rFonts w:asciiTheme="minorHAnsi" w:hAnsiTheme="minorHAnsi" w:cstheme="minorHAnsi"/>
-            <w:sz w:val="22"/>
-            <w:szCs w:val="22"/>
-          </w:rPr>
-          <w:t>http://83.50.125.87:8080</w:t>
-        </w:r>
-      </w:hyperlink>
+      <w:r>
+        <w:rPr>
+          <w:rFonts w:ascii="Calibri" w:hAnsi="Calibri"/>
+          <w:color w:val="0260BF"/>
+          <w:sz w:val="22"/>
+          <w:szCs w:val="22"/>
+        </w:rPr>
+        <w:t xml:space="preserve">http://88.17.124.214:8080 </w:t>
+      </w:r>
+      <w:bookmarkStart w:id="0" w:name="_GoBack"/>
+      <w:bookmarkEnd w:id="0"/>
     </w:p>
     <w:p>
       <w:pPr>
@@ -4310,8 +4310,6 @@
         </w:rPr>
         <w:t>12321</w:t>
       </w:r>
-      <w:bookmarkStart w:id="0" w:name="_GoBack"/>
-      <w:bookmarkEnd w:id="0"/>
       <w:r>
         <w:rPr>
           <w:rFonts w:asciiTheme="minorHAnsi" w:hAnsiTheme="minorHAnsi" w:cstheme="minorHAnsi"/>
@@ -4514,7 +4512,7 @@
         </w:rPr>
         <w:t xml:space="preserve">Pinchando aquí: </w:t>
       </w:r>
-      <w:hyperlink r:id="rId8" w:history="1">
+      <w:hyperlink r:id="rId7" w:history="1">
         <w:r>
           <w:rPr>
             <w:rStyle w:val="Hipervnculo"/>
@@ -7506,6 +7504,119 @@
     </w:lvl>
   </w:abstractNum>
   <w:abstractNum w:abstractNumId="27" w15:restartNumberingAfterBreak="0">
+    <w:nsid w:val="55887853"/>
+    <w:multiLevelType w:val="multilevel"/>
+    <w:tmpl w:val="93D8299A"/>
+    <w:lvl w:ilvl="0">
+      <w:start w:val="1"/>
+      <w:numFmt w:val="decimal"/>
+      <w:lvlText w:val="%1."/>
+      <w:lvlJc w:val="left"/>
+      <w:pPr>
+        <w:tabs>
+          <w:tab w:val="num" w:pos="720"/>
+        </w:tabs>
+        <w:ind w:left="720" w:hanging="360"/>
+      </w:pPr>
+    </w:lvl>
+    <w:lvl w:ilvl="1" w:tentative="1">
+      <w:start w:val="1"/>
+      <w:numFmt w:val="decimal"/>
+      <w:lvlText w:val="%2."/>
+      <w:lvlJc w:val="left"/>
+      <w:pPr>
+        <w:tabs>
+          <w:tab w:val="num" w:pos="1440"/>
+        </w:tabs>
+        <w:ind w:left="1440" w:hanging="360"/>
+      </w:pPr>
+    </w:lvl>
+    <w:lvl w:ilvl="2" w:tentative="1">
+      <w:start w:val="1"/>
+      <w:numFmt w:val="decimal"/>
+      <w:lvlText w:val="%3."/>
+      <w:lvlJc w:val="left"/>
+      <w:pPr>
+        <w:tabs>
+          <w:tab w:val="num" w:pos="2160"/>
+        </w:tabs>
+        <w:ind w:left="2160" w:hanging="360"/>
+      </w:pPr>
+    </w:lvl>
+    <w:lvl w:ilvl="3" w:tentative="1">
+      <w:start w:val="1"/>
+      <w:numFmt w:val="decimal"/>
+      <w:lvlText w:val="%4."/>
+      <w:lvlJc w:val="left"/>
+      <w:pPr>
+        <w:tabs>
+          <w:tab w:val="num" w:pos="2880"/>
+        </w:tabs>
+        <w:ind w:left="2880" w:hanging="360"/>
+      </w:pPr>
+    </w:lvl>
+    <w:lvl w:ilvl="4" w:tentative="1">
+      <w:start w:val="1"/>
+      <w:numFmt w:val="decimal"/>
+      <w:lvlText w:val="%5."/>
+      <w:lvlJc w:val="left"/>
+      <w:pPr>
+        <w:tabs>
+          <w:tab w:val="num" w:pos="3600"/>
+        </w:tabs>
+        <w:ind w:left="3600" w:hanging="360"/>
+      </w:pPr>
+    </w:lvl>
+    <w:lvl w:ilvl="5" w:tentative="1">
+      <w:start w:val="1"/>
+      <w:numFmt w:val="decimal"/>
+      <w:lvlText w:val="%6."/>
+      <w:lvlJc w:val="left"/>
+      <w:pPr>
+        <w:tabs>
+          <w:tab w:val="num" w:pos="4320"/>
+        </w:tabs>
+        <w:ind w:left="4320" w:hanging="360"/>
+      </w:pPr>
+    </w:lvl>
+    <w:lvl w:ilvl="6" w:tentative="1">
+      <w:start w:val="1"/>
+      <w:numFmt w:val="decimal"/>
+      <w:lvlText w:val="%7."/>
+      <w:lvlJc w:val="left"/>
+      <w:pPr>
+        <w:tabs>
+          <w:tab w:val="num" w:pos="5040"/>
+        </w:tabs>
+        <w:ind w:left="5040" w:hanging="360"/>
+      </w:pPr>
+    </w:lvl>
+    <w:lvl w:ilvl="7" w:tentative="1">
+      <w:start w:val="1"/>
+      <w:numFmt w:val="decimal"/>
+      <w:lvlText w:val="%8."/>
+      <w:lvlJc w:val="left"/>
+      <w:pPr>
+        <w:tabs>
+          <w:tab w:val="num" w:pos="5760"/>
+        </w:tabs>
+        <w:ind w:left="5760" w:hanging="360"/>
+      </w:pPr>
+    </w:lvl>
+    <w:lvl w:ilvl="8" w:tentative="1">
+      <w:start w:val="1"/>
+      <w:numFmt w:val="decimal"/>
+      <w:lvlText w:val="%9."/>
+      <w:lvlJc w:val="left"/>
+      <w:pPr>
+        <w:tabs>
+          <w:tab w:val="num" w:pos="6480"/>
+        </w:tabs>
+        <w:ind w:left="6480" w:hanging="360"/>
+      </w:pPr>
+    </w:lvl>
+  </w:abstractNum>
+  <w:abstractNum w:abstractNumId="28" w15:restartNumberingAfterBreak="0">
     <w:nsid w:val="5AE25DD0"/>
     <w:multiLevelType w:val="hybridMultilevel"/>
     <w:tmpl w:val="7FB01014"/>
@@ -7618,7 +7729,7 @@
       </w:rPr>
     </w:lvl>
   </w:abstractNum>
-  <w:abstractNum w:abstractNumId="28" w15:restartNumberingAfterBreak="0">
+  <w:abstractNum w:abstractNumId="29" w15:restartNumberingAfterBreak="0">
     <w:nsid w:val="5E674F21"/>
     <w:multiLevelType w:val="hybridMultilevel"/>
     <w:tmpl w:val="E3AE0620"/>
@@ -7731,7 +7842,7 @@
       </w:rPr>
     </w:lvl>
   </w:abstractNum>
-  <w:abstractNum w:abstractNumId="29" w15:restartNumberingAfterBreak="0">
+  <w:abstractNum w:abstractNumId="30" w15:restartNumberingAfterBreak="0">
     <w:nsid w:val="5F4E043F"/>
     <w:multiLevelType w:val="hybridMultilevel"/>
     <w:tmpl w:val="4DCCF7CA"/>
@@ -7844,7 +7955,7 @@
       </w:rPr>
     </w:lvl>
   </w:abstractNum>
-  <w:abstractNum w:abstractNumId="30" w15:restartNumberingAfterBreak="0">
+  <w:abstractNum w:abstractNumId="31" w15:restartNumberingAfterBreak="0">
     <w:nsid w:val="61BC28AF"/>
     <w:multiLevelType w:val="hybridMultilevel"/>
     <w:tmpl w:val="1974F934"/>
@@ -7957,7 +8068,7 @@
       </w:rPr>
     </w:lvl>
   </w:abstractNum>
-  <w:abstractNum w:abstractNumId="31" w15:restartNumberingAfterBreak="0">
+  <w:abstractNum w:abstractNumId="32" w15:restartNumberingAfterBreak="0">
     <w:nsid w:val="637729CA"/>
     <w:multiLevelType w:val="hybridMultilevel"/>
     <w:tmpl w:val="F03AA9CE"/>
@@ -8070,7 +8181,7 @@
       </w:rPr>
     </w:lvl>
   </w:abstractNum>
-  <w:abstractNum w:abstractNumId="32" w15:restartNumberingAfterBreak="0">
+  <w:abstractNum w:abstractNumId="33" w15:restartNumberingAfterBreak="0">
     <w:nsid w:val="71F21C73"/>
     <w:multiLevelType w:val="hybridMultilevel"/>
     <w:tmpl w:val="1E8AE6F0"/>
@@ -8156,7 +8267,7 @@
       </w:pPr>
     </w:lvl>
   </w:abstractNum>
-  <w:abstractNum w:abstractNumId="33" w15:restartNumberingAfterBreak="0">
+  <w:abstractNum w:abstractNumId="34" w15:restartNumberingAfterBreak="0">
     <w:nsid w:val="7A8E6EFD"/>
     <w:multiLevelType w:val="hybridMultilevel"/>
     <w:tmpl w:val="57A4A78A"/>
@@ -8269,7 +8380,7 @@
       </w:rPr>
     </w:lvl>
   </w:abstractNum>
-  <w:abstractNum w:abstractNumId="34" w15:restartNumberingAfterBreak="0">
+  <w:abstractNum w:abstractNumId="35" w15:restartNumberingAfterBreak="0">
     <w:nsid w:val="7D753524"/>
     <w:multiLevelType w:val="hybridMultilevel"/>
     <w:tmpl w:val="E27A008C"/>
@@ -8383,7 +8494,7 @@
     </w:lvl>
   </w:abstractNum>
   <w:num w:numId="1">
-    <w:abstractNumId w:val="32"/>
+    <w:abstractNumId w:val="33"/>
   </w:num>
   <w:num w:numId="2">
     <w:abstractNumId w:val="15"/>
@@ -8410,7 +8521,7 @@
     <w:abstractNumId w:val="7"/>
   </w:num>
   <w:num w:numId="10">
-    <w:abstractNumId w:val="31"/>
+    <w:abstractNumId w:val="32"/>
   </w:num>
   <w:num w:numId="11">
     <w:abstractNumId w:val="3"/>
@@ -8422,16 +8533,16 @@
     <w:abstractNumId w:val="2"/>
   </w:num>
   <w:num w:numId="14">
-    <w:abstractNumId w:val="29"/>
+    <w:abstractNumId w:val="30"/>
   </w:num>
   <w:num w:numId="15">
     <w:abstractNumId w:val="21"/>
   </w:num>
   <w:num w:numId="16">
-    <w:abstractNumId w:val="34"/>
+    <w:abstractNumId w:val="35"/>
   </w:num>
   <w:num w:numId="17">
-    <w:abstractNumId w:val="27"/>
+    <w:abstractNumId w:val="28"/>
   </w:num>
   <w:num w:numId="18">
     <w:abstractNumId w:val="23"/>
@@ -8446,16 +8557,16 @@
     <w:abstractNumId w:val="16"/>
   </w:num>
   <w:num w:numId="22">
-    <w:abstractNumId w:val="30"/>
+    <w:abstractNumId w:val="31"/>
   </w:num>
   <w:num w:numId="23">
     <w:abstractNumId w:val="25"/>
   </w:num>
   <w:num w:numId="24">
-    <w:abstractNumId w:val="28"/>
+    <w:abstractNumId w:val="29"/>
   </w:num>
   <w:num w:numId="25">
-    <w:abstractNumId w:val="33"/>
+    <w:abstractNumId w:val="34"/>
   </w:num>
   <w:num w:numId="26">
     <w:abstractNumId w:val="13"/>
@@ -8492,6 +8603,9 @@
   </w:num>
   <w:num w:numId="35">
     <w:abstractNumId w:val="26"/>
+  </w:num>
+  <w:num w:numId="36">
+    <w:abstractNumId w:val="27"/>
   </w:num>
 </w:numbering>
 </file>
@@ -9060,6 +9174,17 @@
       <w:u w:val="single"/>
     </w:rPr>
   </w:style>
+  <w:style w:type="paragraph" w:styleId="NormalWeb">
+    <w:name w:val="Normal (Web)"/>
+    <w:basedOn w:val="Normal"/>
+    <w:uiPriority w:val="99"/>
+    <w:semiHidden/>
+    <w:unhideWhenUsed/>
+    <w:rsid w:val="00075BFC"/>
+    <w:pPr>
+      <w:spacing w:before="100" w:beforeAutospacing="1" w:after="100" w:afterAutospacing="1"/>
+    </w:pPr>
+  </w:style>
 </w:styles>
 </file>
 

</xml_diff>